<commit_message>
Completado plan de pruebas.
</commit_message>
<xml_diff>
--- a/Docs/Test Plans/TK-245512-CargaAutomaticaPrimerAcceso/TK-245512-CargaAutomaticaPrimerAcceso-PlanDePruebas.docx
+++ b/Docs/Test Plans/TK-245512-CargaAutomaticaPrimerAcceso/TK-245512-CargaAutomaticaPrimerAcceso-PlanDePruebas.docx
@@ -22,6 +22,40 @@
           <w:u w:val="single"/>
         </w:rPr>
         <w:t>Plan de pruebas</w:t>
+      </w:r>
+    </w:p>
+    <w:p>
+      <w:pPr>
+        <w:jc w:val="both"/>
+        <w:rPr>
+          <w:rFonts w:ascii="Times New Roman" w:hAnsi="Times New Roman" w:cs="Times New Roman"/>
+          <w:sz w:val="24"/>
+          <w:szCs w:val="24"/>
+          <w:u w:val="single"/>
+        </w:rPr>
+      </w:pPr>
+    </w:p>
+    <w:p>
+      <w:pPr>
+        <w:jc w:val="center"/>
+        <w:rPr>
+          <w:rFonts w:ascii="Times New Roman" w:eastAsia="Helvetica" w:hAnsi="Times New Roman" w:cs="Times New Roman"/>
+          <w:u w:val="single"/>
+        </w:rPr>
+      </w:pPr>
+      <w:r>
+        <w:rPr>
+          <w:rFonts w:ascii="Times New Roman" w:hAnsi="Times New Roman" w:cs="Times New Roman"/>
+          <w:u w:val="single"/>
+        </w:rPr>
+        <w:t>Autor: Asier L</w:t>
+      </w:r>
+      <w:r>
+        <w:rPr>
+          <w:rFonts w:ascii="Times New Roman" w:eastAsia="Helvetica" w:hAnsi="Times New Roman" w:cs="Times New Roman"/>
+          <w:u w:val="single"/>
+        </w:rPr>
+        <w:t>ópez Uriona</w:t>
       </w:r>
     </w:p>
     <w:p>
@@ -241,8 +275,256 @@
           <w:rFonts w:ascii="Times New Roman" w:hAnsi="Times New Roman" w:cs="Times New Roman"/>
         </w:rPr>
       </w:pPr>
+      <w:r>
+        <w:rPr>
+          <w:rFonts w:ascii="Times New Roman" w:hAnsi="Times New Roman" w:cs="Times New Roman"/>
+        </w:rPr>
+        <w:t xml:space="preserve">Las nuevas pruebas de aceptación consistirán en la comprobación, en la rama </w:t>
+      </w:r>
+      <w:r>
+        <w:rPr>
+          <w:rFonts w:ascii="Times New Roman" w:hAnsi="Times New Roman" w:cs="Times New Roman"/>
+          <w:i/>
+        </w:rPr>
+        <w:t>US242264-MostrarLineasBuses</w:t>
+      </w:r>
+      <w:r>
+        <w:rPr>
+          <w:rFonts w:ascii="Times New Roman" w:hAnsi="Times New Roman" w:cs="Times New Roman"/>
+          <w:i/>
+        </w:rPr>
+        <w:t xml:space="preserve">, </w:t>
+      </w:r>
+      <w:r>
+        <w:rPr>
+          <w:rFonts w:ascii="Times New Roman" w:hAnsi="Times New Roman" w:cs="Times New Roman"/>
+        </w:rPr>
+        <w:t xml:space="preserve">de que los datos del servicio de autobuses del Ayuntamiento de Santander se cargan automáticamente cuando el usuario entre por primera vez al menú </w:t>
+      </w:r>
+      <w:r>
+        <w:rPr>
+          <w:rFonts w:ascii="Times New Roman" w:hAnsi="Times New Roman" w:cs="Times New Roman"/>
+          <w:i/>
+        </w:rPr>
+        <w:t>Líneas</w:t>
+      </w:r>
+      <w:r>
+        <w:rPr>
+          <w:rFonts w:ascii="Times New Roman" w:hAnsi="Times New Roman" w:cs="Times New Roman"/>
+        </w:rPr>
+        <w:t>. De esta forma, el usuario no tendrá que pulsar el botón de actualizar para que le carguen las líneas.</w:t>
+      </w:r>
+    </w:p>
+    <w:p>
+      <w:pPr>
+        <w:jc w:val="both"/>
+        <w:rPr>
+          <w:rFonts w:ascii="Times New Roman" w:hAnsi="Times New Roman" w:cs="Times New Roman"/>
+        </w:rPr>
+      </w:pPr>
+    </w:p>
+    <w:p>
+      <w:pPr>
+        <w:jc w:val="both"/>
+        <w:rPr>
+          <w:rFonts w:ascii="Times New Roman" w:hAnsi="Times New Roman" w:cs="Times New Roman"/>
+        </w:rPr>
+      </w:pPr>
+      <w:r>
+        <w:rPr>
+          <w:rFonts w:ascii="Times New Roman" w:hAnsi="Times New Roman" w:cs="Times New Roman"/>
+        </w:rPr>
+        <w:t>A1</w:t>
+      </w:r>
+      <w:r>
+        <w:rPr>
+          <w:rFonts w:ascii="Times New Roman" w:hAnsi="Times New Roman" w:cs="Times New Roman"/>
+        </w:rPr>
+        <w:t>: Recargar base de datos</w:t>
+      </w:r>
+      <w:r>
+        <w:rPr>
+          <w:rFonts w:ascii="Times New Roman" w:hAnsi="Times New Roman" w:cs="Times New Roman"/>
+        </w:rPr>
+        <w:t xml:space="preserve"> autom</w:t>
+      </w:r>
       <w:bookmarkStart w:id="0" w:name="_GoBack"/>
       <w:bookmarkEnd w:id="0"/>
+      <w:r>
+        <w:rPr>
+          <w:rFonts w:ascii="Times New Roman" w:hAnsi="Times New Roman" w:cs="Times New Roman"/>
+        </w:rPr>
+        <w:t>áticamente</w:t>
+      </w:r>
+      <w:r>
+        <w:rPr>
+          <w:rFonts w:ascii="Times New Roman" w:hAnsi="Times New Roman" w:cs="Times New Roman"/>
+        </w:rPr>
+        <w:t>.</w:t>
+      </w:r>
+    </w:p>
+    <w:p>
+      <w:pPr>
+        <w:jc w:val="both"/>
+        <w:rPr>
+          <w:rFonts w:ascii="Times New Roman" w:hAnsi="Times New Roman" w:cs="Times New Roman"/>
+        </w:rPr>
+      </w:pPr>
+      <w:r>
+        <w:rPr>
+          <w:rFonts w:ascii="Times New Roman" w:hAnsi="Times New Roman" w:cs="Times New Roman"/>
+        </w:rPr>
+        <w:t xml:space="preserve">1. El usuario selecciona la función </w:t>
+      </w:r>
+      <w:r>
+        <w:rPr>
+          <w:rFonts w:ascii="Times New Roman" w:hAnsi="Times New Roman" w:cs="Times New Roman"/>
+          <w:i/>
+        </w:rPr>
+        <w:t>Líneas</w:t>
+      </w:r>
+      <w:r>
+        <w:rPr>
+          <w:rFonts w:ascii="Times New Roman" w:hAnsi="Times New Roman" w:cs="Times New Roman"/>
+        </w:rPr>
+        <w:t xml:space="preserve"> en el menú principal</w:t>
+      </w:r>
+      <w:r>
+        <w:rPr>
+          <w:rFonts w:ascii="Times New Roman" w:hAnsi="Times New Roman" w:cs="Times New Roman"/>
+        </w:rPr>
+        <w:t>, sin haber cargado previamente los datos</w:t>
+      </w:r>
+      <w:r>
+        <w:rPr>
+          <w:rFonts w:ascii="Times New Roman" w:hAnsi="Times New Roman" w:cs="Times New Roman"/>
+        </w:rPr>
+        <w:t>.</w:t>
+      </w:r>
+    </w:p>
+    <w:p>
+      <w:pPr>
+        <w:jc w:val="both"/>
+        <w:rPr>
+          <w:rFonts w:ascii="Times New Roman" w:hAnsi="Times New Roman" w:cs="Times New Roman"/>
+        </w:rPr>
+      </w:pPr>
+      <w:r>
+        <w:rPr>
+          <w:rFonts w:ascii="Times New Roman" w:hAnsi="Times New Roman" w:cs="Times New Roman"/>
+        </w:rPr>
+        <w:t>2</w:t>
+      </w:r>
+      <w:r>
+        <w:rPr>
+          <w:rFonts w:ascii="Times New Roman" w:hAnsi="Times New Roman" w:cs="Times New Roman"/>
+        </w:rPr>
+        <w:t xml:space="preserve">. Se </w:t>
+      </w:r>
+      <w:r>
+        <w:rPr>
+          <w:rFonts w:ascii="Times New Roman" w:hAnsi="Times New Roman" w:cs="Times New Roman"/>
+        </w:rPr>
+        <w:t xml:space="preserve">le mostrará al usuario un mensaje indicándole que se están actualizando los datos, </w:t>
+      </w:r>
+      <w:r>
+        <w:rPr>
+          <w:rFonts w:ascii="Times New Roman" w:hAnsi="Times New Roman" w:cs="Times New Roman"/>
+        </w:rPr>
+        <w:t xml:space="preserve">se </w:t>
+      </w:r>
+      <w:r>
+        <w:rPr>
+          <w:rFonts w:ascii="Times New Roman" w:hAnsi="Times New Roman" w:cs="Times New Roman"/>
+        </w:rPr>
+        <w:t xml:space="preserve">le </w:t>
+      </w:r>
+      <w:r>
+        <w:rPr>
+          <w:rFonts w:ascii="Times New Roman" w:hAnsi="Times New Roman" w:cs="Times New Roman"/>
+        </w:rPr>
+        <w:t>notificar</w:t>
+      </w:r>
+      <w:r>
+        <w:rPr>
+          <w:rFonts w:ascii="Times New Roman" w:hAnsi="Times New Roman" w:cs="Times New Roman"/>
+        </w:rPr>
+        <w:t>á</w:t>
+      </w:r>
+      <w:r>
+        <w:rPr>
+          <w:rFonts w:ascii="Times New Roman" w:hAnsi="Times New Roman" w:cs="Times New Roman"/>
+        </w:rPr>
+        <w:t xml:space="preserve"> cuando termine</w:t>
+      </w:r>
+      <w:r>
+        <w:rPr>
+          <w:rFonts w:ascii="Times New Roman" w:hAnsi="Times New Roman" w:cs="Times New Roman"/>
+        </w:rPr>
+        <w:t xml:space="preserve"> el proceso</w:t>
+      </w:r>
+      <w:r>
+        <w:rPr>
+          <w:rFonts w:ascii="Times New Roman" w:hAnsi="Times New Roman" w:cs="Times New Roman"/>
+        </w:rPr>
+        <w:t xml:space="preserve"> y se</w:t>
+      </w:r>
+      <w:r>
+        <w:rPr>
+          <w:rFonts w:ascii="Times New Roman" w:hAnsi="Times New Roman" w:cs="Times New Roman"/>
+        </w:rPr>
+        <w:t xml:space="preserve"> </w:t>
+      </w:r>
+      <w:r>
+        <w:rPr>
+          <w:rFonts w:ascii="Times New Roman" w:hAnsi="Times New Roman" w:cs="Times New Roman"/>
+        </w:rPr>
+        <w:t xml:space="preserve">le </w:t>
+      </w:r>
+      <w:r>
+        <w:rPr>
+          <w:rFonts w:ascii="Times New Roman" w:hAnsi="Times New Roman" w:cs="Times New Roman"/>
+        </w:rPr>
+        <w:t>mostrar</w:t>
+      </w:r>
+      <w:r>
+        <w:rPr>
+          <w:rFonts w:ascii="Times New Roman" w:hAnsi="Times New Roman" w:cs="Times New Roman"/>
+        </w:rPr>
+        <w:t>á</w:t>
+      </w:r>
+      <w:r>
+        <w:rPr>
+          <w:rFonts w:ascii="Times New Roman" w:hAnsi="Times New Roman" w:cs="Times New Roman"/>
+        </w:rPr>
+        <w:t xml:space="preserve">n </w:t>
+      </w:r>
+      <w:r>
+        <w:rPr>
+          <w:rFonts w:ascii="Times New Roman" w:hAnsi="Times New Roman" w:cs="Times New Roman"/>
+        </w:rPr>
+        <w:t>las líneas</w:t>
+      </w:r>
+      <w:r>
+        <w:rPr>
+          <w:rFonts w:ascii="Times New Roman" w:hAnsi="Times New Roman" w:cs="Times New Roman"/>
+        </w:rPr>
+        <w:t xml:space="preserve"> correctamente</w:t>
+      </w:r>
+      <w:r>
+        <w:rPr>
+          <w:rFonts w:ascii="Times New Roman" w:hAnsi="Times New Roman" w:cs="Times New Roman"/>
+        </w:rPr>
+        <w:t>.</w:t>
+      </w:r>
+    </w:p>
+    <w:p>
+      <w:pPr>
+        <w:jc w:val="both"/>
+        <w:rPr>
+          <w:rFonts w:ascii="Times New Roman" w:hAnsi="Times New Roman" w:cs="Times New Roman"/>
+        </w:rPr>
+      </w:pPr>
     </w:p>
     <w:p>
       <w:pPr>
@@ -428,7 +710,7 @@
           <w:rPr>
             <w:noProof/>
           </w:rPr>
-          <w:t>1</w:t>
+          <w:t>2</w:t>
         </w:r>
         <w:r>
           <w:fldChar w:fldCharType="end"/>
@@ -874,7 +1156,6 @@
   <w:style w:type="character" w:default="1" w:styleId="Fuentedeprrafopredeter">
     <w:name w:val="Default Paragraph Font"/>
     <w:uiPriority w:val="1"/>
-    <w:semiHidden/>
     <w:unhideWhenUsed/>
   </w:style>
   <w:style w:type="table" w:default="1" w:styleId="Tablanormal">
@@ -941,6 +1222,17 @@
     <w:link w:val="Piedepgina"/>
     <w:uiPriority w:val="99"/>
     <w:rsid w:val="008237B1"/>
+  </w:style>
+  <w:style w:type="paragraph" w:styleId="Prrafodelista">
+    <w:name w:val="List Paragraph"/>
+    <w:basedOn w:val="Normal"/>
+    <w:uiPriority w:val="34"/>
+    <w:qFormat/>
+    <w:rsid w:val="00AC4F90"/>
+    <w:pPr>
+      <w:ind w:left="720"/>
+      <w:contextualSpacing/>
+    </w:pPr>
   </w:style>
 </w:styles>
 </file>

</xml_diff>